<commit_message>
Player moves at consistent rate when two keys are pressed
</commit_message>
<xml_diff>
--- a/Story.docx
+++ b/Story.docx
@@ -20,7 +20,45 @@
       </w:r>
       <w:bookmarkStart w:id="3" w:name="_Hlk153652508"/>
       <w:r>
-        <w:t xml:space="preserve">Our hero, Evan Reed, was a small-town musician, who specialized in a variety of classical band tunes, stumbles into an individual, and is framed as a rebel for a cause he was unaware he even knew existed: </w:t>
+        <w:t xml:space="preserve">Our hero, Evan Reed, </w:t>
+      </w:r>
+      <w:r>
+        <w:t xml:space="preserve">is a kid who lives in a small town. He plays in his school </w:t>
+      </w:r>
+      <w:proofErr w:type="gramStart"/>
+      <w:r>
+        <w:t>band, and</w:t>
+      </w:r>
+      <w:proofErr w:type="gramEnd"/>
+      <w:r>
+        <w:t xml:space="preserve"> is passionate about music. He’s even written his own songs!</w:t>
+      </w:r>
+      <w:r>
+        <w:t xml:space="preserve"> </w:t>
+      </w:r>
+      <w:r>
+        <w:t xml:space="preserve">He </w:t>
+      </w:r>
+      <w:r>
+        <w:t>specialize</w:t>
+      </w:r>
+      <w:r>
+        <w:t>s</w:t>
+      </w:r>
+      <w:r>
+        <w:t xml:space="preserve"> in a variety of classical band tunes</w:t>
+      </w:r>
+      <w:r>
+        <w:t>. You could consider him a bit ignorant, as his family is well off for themselves, and while they live in a small town, it is by no means a slum or a deteriorated. He s</w:t>
+      </w:r>
+      <w:r>
+        <w:t>tumbles into a</w:t>
+      </w:r>
+      <w:r>
+        <w:t xml:space="preserve"> stranger in an alleyway one evening and</w:t>
+      </w:r>
+      <w:r>
+        <w:t xml:space="preserve"> is framed as a rebel for a cause he was unaware he even knew existed: </w:t>
       </w:r>
       <w:bookmarkEnd w:id="2"/>
       <w:r>
@@ -30,13 +68,19 @@
       <w:r>
         <w:t xml:space="preserve">, Melody. Chased out of town, he finds </w:t>
       </w:r>
+      <w:r>
+        <w:t>a</w:t>
+      </w:r>
+      <w:r>
+        <w:t xml:space="preserve"> low populated rebel village, Symphonie Slums, where the rebels show him the truth of the town he grew up in, and how sheltered he was from </w:t>
+      </w:r>
       <w:proofErr w:type="gramStart"/>
       <w:r>
-        <w:t>an</w:t>
+        <w:t>the corporate</w:t>
       </w:r>
       <w:proofErr w:type="gramEnd"/>
       <w:r>
-        <w:t xml:space="preserve"> low populated rebel village, Symphonie Slums, where the rebels show him the truth of the town he grew up in, and how sheltered he was from the corporate cynicism. He chooses to fight for the cause, after seeing the state of this town, and the truth told by the rebels. Here, the rules, general combat systems, and other things in the game are explained to the player.</w:t>
+        <w:t xml:space="preserve"> cynicism. He chooses to fight for the cause, after seeing the state of this town, and the truth told by the rebels. Here, the rules, general combat systems, and other things in the game are explained to the player.</w:t>
       </w:r>
       <w:bookmarkEnd w:id="1"/>
       <w:bookmarkEnd w:id="3"/>

</xml_diff>